<commit_message>
clumsy making of PDF
</commit_message>
<xml_diff>
--- a/paper/resources/project_template/resources/ChicagoStyleTemplate.docx
+++ b/paper/resources/project_template/resources/ChicagoStyleTemplate.docx
@@ -514,7 +514,7 @@
   <w:abstractNum w:abstractNumId="0" w15:restartNumberingAfterBreak="0">
     <w:nsid w:val="FFFFFF7C"/>
     <w:multiLevelType w:val="singleLevel"/>
-    <w:tmpl w:val="1C02BBDC"/>
+    <w:tmpl w:val="0F103800"/>
     <w:lvl w:ilvl="0">
       <w:start w:val="1"/>
       <w:numFmt w:val="decimal"/>
@@ -531,7 +531,7 @@
   <w:abstractNum w:abstractNumId="1" w15:restartNumberingAfterBreak="0">
     <w:nsid w:val="FFFFFF7D"/>
     <w:multiLevelType w:val="singleLevel"/>
-    <w:tmpl w:val="A1D4EE42"/>
+    <w:tmpl w:val="A11AE92C"/>
     <w:lvl w:ilvl="0">
       <w:start w:val="1"/>
       <w:numFmt w:val="decimal"/>
@@ -548,7 +548,7 @@
   <w:abstractNum w:abstractNumId="2" w15:restartNumberingAfterBreak="0">
     <w:nsid w:val="FFFFFF7E"/>
     <w:multiLevelType w:val="singleLevel"/>
-    <w:tmpl w:val="1728C52C"/>
+    <w:tmpl w:val="CD7ED866"/>
     <w:lvl w:ilvl="0">
       <w:start w:val="1"/>
       <w:numFmt w:val="decimal"/>
@@ -565,7 +565,7 @@
   <w:abstractNum w:abstractNumId="3" w15:restartNumberingAfterBreak="0">
     <w:nsid w:val="FFFFFF7F"/>
     <w:multiLevelType w:val="singleLevel"/>
-    <w:tmpl w:val="E1786FE0"/>
+    <w:tmpl w:val="6D04A020"/>
     <w:lvl w:ilvl="0">
       <w:start w:val="1"/>
       <w:numFmt w:val="decimal"/>
@@ -582,7 +582,7 @@
   <w:abstractNum w:abstractNumId="4" w15:restartNumberingAfterBreak="0">
     <w:nsid w:val="FFFFFF80"/>
     <w:multiLevelType w:val="singleLevel"/>
-    <w:tmpl w:val="44444172"/>
+    <w:tmpl w:val="BC4EA504"/>
     <w:lvl w:ilvl="0">
       <w:start w:val="1"/>
       <w:numFmt w:val="bullet"/>
@@ -602,7 +602,7 @@
   <w:abstractNum w:abstractNumId="5" w15:restartNumberingAfterBreak="0">
     <w:nsid w:val="FFFFFF81"/>
     <w:multiLevelType w:val="singleLevel"/>
-    <w:tmpl w:val="060C7778"/>
+    <w:tmpl w:val="130E744C"/>
     <w:lvl w:ilvl="0">
       <w:start w:val="1"/>
       <w:numFmt w:val="bullet"/>
@@ -622,7 +622,7 @@
   <w:abstractNum w:abstractNumId="6" w15:restartNumberingAfterBreak="0">
     <w:nsid w:val="FFFFFF82"/>
     <w:multiLevelType w:val="singleLevel"/>
-    <w:tmpl w:val="C33C853A"/>
+    <w:tmpl w:val="FD625650"/>
     <w:lvl w:ilvl="0">
       <w:start w:val="1"/>
       <w:numFmt w:val="bullet"/>
@@ -642,7 +642,7 @@
   <w:abstractNum w:abstractNumId="7" w15:restartNumberingAfterBreak="0">
     <w:nsid w:val="FFFFFF83"/>
     <w:multiLevelType w:val="singleLevel"/>
-    <w:tmpl w:val="9634B798"/>
+    <w:tmpl w:val="9D4E2C4E"/>
     <w:lvl w:ilvl="0">
       <w:start w:val="1"/>
       <w:numFmt w:val="bullet"/>
@@ -662,7 +662,7 @@
   <w:abstractNum w:abstractNumId="8" w15:restartNumberingAfterBreak="0">
     <w:nsid w:val="FFFFFF88"/>
     <w:multiLevelType w:val="singleLevel"/>
-    <w:tmpl w:val="3CB2D5F2"/>
+    <w:tmpl w:val="64A6BEFE"/>
     <w:lvl w:ilvl="0">
       <w:start w:val="1"/>
       <w:numFmt w:val="decimal"/>
@@ -679,7 +679,7 @@
   <w:abstractNum w:abstractNumId="9" w15:restartNumberingAfterBreak="0">
     <w:nsid w:val="FFFFFF89"/>
     <w:multiLevelType w:val="singleLevel"/>
-    <w:tmpl w:val="D8F8365E"/>
+    <w:tmpl w:val="252ED90E"/>
     <w:lvl w:ilvl="0">
       <w:start w:val="1"/>
       <w:numFmt w:val="bullet"/>
@@ -1454,7 +1454,10 @@
     <w:name w:val="Bibliography"/>
     <w:basedOn w:val="Normal"/>
     <w:qFormat/>
-    <w:rsid w:val="009B7ABD"/>
+    <w:rsid w:val="00216B92"/>
+    <w:pPr>
+      <w:spacing w:after="360"/>
+    </w:pPr>
   </w:style>
   <w:style w:type="paragraph" w:styleId="BlockText">
     <w:name w:val="Block Text"/>

</xml_diff>